<commit_message>
Completed 5-6 sections of Final Report
</commit_message>
<xml_diff>
--- a/doc/Milestones/milestone1/srs_template.docx
+++ b/doc/Milestones/milestone1/srs_template.docx
@@ -1,6 +1,6 @@
 
 <file path=word/document.xml><?xml version="1.0" encoding="utf-8"?>
-<w:document xmlns:wpc="http://schemas.microsoft.com/office/word/2010/wordprocessingCanvas" xmlns:mo="http://schemas.microsoft.com/office/mac/office/2008/main" xmlns:mc="http://schemas.openxmlformats.org/markup-compatibility/2006" xmlns:mv="urn:schemas-microsoft-com:mac:vml" xmlns:o="urn:schemas-microsoft-com:office:office" xmlns:r="http://schemas.openxmlformats.org/officeDocument/2006/relationships" xmlns:m="http://schemas.openxmlformats.org/officeDocument/2006/math" xmlns:v="urn:schemas-microsoft-com:vml" xmlns:wp14="http://schemas.microsoft.com/office/word/2010/wordprocessingDrawing" xmlns:wp="http://schemas.openxmlformats.org/drawingml/2006/wordprocessingDrawing" xmlns:w10="urn:schemas-microsoft-com:office:word" xmlns:w="http://schemas.openxmlformats.org/wordprocessingml/2006/main" xmlns:w14="http://schemas.microsoft.com/office/word/2010/wordml" xmlns:w15="http://schemas.microsoft.com/office/word/2012/wordml" xmlns:wpg="http://schemas.microsoft.com/office/word/2010/wordprocessingGroup" xmlns:wpi="http://schemas.microsoft.com/office/word/2010/wordprocessingInk" xmlns:wne="http://schemas.microsoft.com/office/word/2006/wordml" xmlns:wps="http://schemas.microsoft.com/office/word/2010/wordprocessingShape" mc:Ignorable="w14 w15 wp14">
+<w:document xmlns:wpc="http://schemas.microsoft.com/office/word/2010/wordprocessingCanvas" xmlns:cx="http://schemas.microsoft.com/office/drawing/2014/chartex" xmlns:cx1="http://schemas.microsoft.com/office/drawing/2015/9/8/chartex" xmlns:cx2="http://schemas.microsoft.com/office/drawing/2015/10/21/chartex" xmlns:cx3="http://schemas.microsoft.com/office/drawing/2016/5/9/chartex" xmlns:cx4="http://schemas.microsoft.com/office/drawing/2016/5/10/chartex" xmlns:cx5="http://schemas.microsoft.com/office/drawing/2016/5/11/chartex" xmlns:cx6="http://schemas.microsoft.com/office/drawing/2016/5/12/chartex" xmlns:cx7="http://schemas.microsoft.com/office/drawing/2016/5/13/chartex" xmlns:cx8="http://schemas.microsoft.com/office/drawing/2016/5/14/chartex" xmlns:mc="http://schemas.openxmlformats.org/markup-compatibility/2006" xmlns:aink="http://schemas.microsoft.com/office/drawing/2016/ink" xmlns:am3d="http://schemas.microsoft.com/office/drawing/2017/model3d" xmlns:o="urn:schemas-microsoft-com:office:office" xmlns:r="http://schemas.openxmlformats.org/officeDocument/2006/relationships" xmlns:m="http://schemas.openxmlformats.org/officeDocument/2006/math" xmlns:v="urn:schemas-microsoft-com:vml" xmlns:wp14="http://schemas.microsoft.com/office/word/2010/wordprocessingDrawing" xmlns:wp="http://schemas.openxmlformats.org/drawingml/2006/wordprocessingDrawing" xmlns:w10="urn:schemas-microsoft-com:office:word" xmlns:w="http://schemas.openxmlformats.org/wordprocessingml/2006/main" xmlns:w14="http://schemas.microsoft.com/office/word/2010/wordml" xmlns:w15="http://schemas.microsoft.com/office/word/2012/wordml" xmlns:w16cid="http://schemas.microsoft.com/office/word/2016/wordml/cid" xmlns:w16se="http://schemas.microsoft.com/office/word/2015/wordml/symex" xmlns:wpg="http://schemas.microsoft.com/office/word/2010/wordprocessingGroup" xmlns:wpi="http://schemas.microsoft.com/office/word/2010/wordprocessingInk" xmlns:wne="http://schemas.microsoft.com/office/word/2006/wordml" xmlns:wps="http://schemas.microsoft.com/office/word/2010/wordprocessingShape" mc:Ignorable="w14 w15 w16se w16cid wp14">
   <w:body>
     <w:p>
       <w:pPr>
@@ -136,7 +136,7 @@
         <w:rPr>
           <w:sz w:val="60"/>
         </w:rPr>
-        <w:t>Budget Forecast</w:t>
+        <w:t>Cash Flow</w:t>
       </w:r>
     </w:p>
     <w:p>
@@ -145,7 +145,13 @@
         <w:spacing w:before="120" w:after="240"/>
       </w:pPr>
       <w:r>
-        <w:t>Version &lt;X.X&gt;</w:t>
+        <w:t>Version &lt;</w:t>
+      </w:r>
+      <w:r>
+        <w:t>1.0</w:t>
+      </w:r>
+      <w:r>
+        <w:t>&gt;</w:t>
       </w:r>
     </w:p>
     <w:p>
@@ -3048,6 +3054,102 @@
           </w:p>
         </w:tc>
       </w:tr>
+      <w:tr>
+        <w:tc>
+          <w:tcPr>
+            <w:tcW w:w="1170" w:type="dxa"/>
+          </w:tcPr>
+          <w:p>
+            <w:pPr>
+              <w:pStyle w:val="Table-Text"/>
+              <w:suppressAutoHyphens/>
+              <w:rPr>
+                <w:rFonts w:ascii="Arial" w:hAnsi="Arial" w:cs="Arial"/>
+              </w:rPr>
+            </w:pPr>
+            <w:r>
+              <w:rPr>
+                <w:rFonts w:ascii="Arial" w:hAnsi="Arial" w:cs="Arial"/>
+              </w:rPr>
+              <w:t>1.0</w:t>
+            </w:r>
+          </w:p>
+        </w:tc>
+        <w:tc>
+          <w:tcPr>
+            <w:tcW w:w="1949" w:type="dxa"/>
+          </w:tcPr>
+          <w:p>
+            <w:pPr>
+              <w:pStyle w:val="Table-Text"/>
+              <w:rPr>
+                <w:rFonts w:ascii="Arial" w:hAnsi="Arial" w:cs="Arial"/>
+              </w:rPr>
+            </w:pPr>
+            <w:r>
+              <w:rPr>
+                <w:rFonts w:ascii="Arial" w:hAnsi="Arial" w:cs="Arial"/>
+              </w:rPr>
+              <w:t>Julian Keller</w:t>
+            </w:r>
+          </w:p>
+          <w:p>
+            <w:pPr>
+              <w:pStyle w:val="Table-Text"/>
+              <w:rPr>
+                <w:rFonts w:ascii="Arial" w:hAnsi="Arial" w:cs="Arial"/>
+              </w:rPr>
+            </w:pPr>
+            <w:r>
+              <w:rPr>
+                <w:rFonts w:ascii="Arial" w:hAnsi="Arial" w:cs="Arial"/>
+              </w:rPr>
+              <w:t>Tyler Higgins</w:t>
+            </w:r>
+          </w:p>
+        </w:tc>
+        <w:tc>
+          <w:tcPr>
+            <w:tcW w:w="4252" w:type="dxa"/>
+          </w:tcPr>
+          <w:p>
+            <w:pPr>
+              <w:pStyle w:val="Table-Text"/>
+              <w:rPr>
+                <w:rFonts w:ascii="Arial" w:hAnsi="Arial" w:cs="Arial"/>
+              </w:rPr>
+            </w:pPr>
+            <w:r>
+              <w:rPr>
+                <w:rFonts w:ascii="Arial" w:hAnsi="Arial" w:cs="Arial"/>
+              </w:rPr>
+              <w:t>Change project name from Budget Forecast to Cash Flow.</w:t>
+            </w:r>
+          </w:p>
+        </w:tc>
+        <w:tc>
+          <w:tcPr>
+            <w:tcW w:w="1985" w:type="dxa"/>
+          </w:tcPr>
+          <w:p>
+            <w:pPr>
+              <w:pStyle w:val="Table-Text"/>
+              <w:jc w:val="center"/>
+              <w:rPr>
+                <w:rFonts w:ascii="Arial" w:hAnsi="Arial" w:cs="Arial"/>
+              </w:rPr>
+            </w:pPr>
+            <w:r>
+              <w:rPr>
+                <w:rFonts w:ascii="Arial" w:hAnsi="Arial" w:cs="Arial"/>
+              </w:rPr>
+              <w:t>12/10/18</w:t>
+            </w:r>
+            <w:bookmarkStart w:id="11" w:name="_GoBack"/>
+            <w:bookmarkEnd w:id="11"/>
+          </w:p>
+        </w:tc>
+      </w:tr>
     </w:tbl>
     <w:p>
       <w:pPr>
@@ -3083,8 +3185,8 @@
           <w:color w:val="FFFFFF"/>
         </w:rPr>
       </w:pPr>
-      <w:bookmarkStart w:id="11" w:name="_Toc439994665"/>
-      <w:bookmarkStart w:id="12" w:name="_Toc113291689"/>
+      <w:bookmarkStart w:id="12" w:name="_Toc439994665"/>
+      <w:bookmarkStart w:id="13" w:name="_Toc113291689"/>
       <w:r>
         <w:rPr>
           <w:rFonts w:ascii="Arial" w:hAnsi="Arial" w:cs="Arial"/>
@@ -3093,8 +3195,8 @@
         <w:lastRenderedPageBreak/>
         <w:t>Introduction</w:t>
       </w:r>
-      <w:bookmarkEnd w:id="11"/>
       <w:bookmarkEnd w:id="12"/>
+      <w:bookmarkEnd w:id="13"/>
     </w:p>
     <w:p>
       <w:pPr>
@@ -3108,13 +3210,20 @@
           <w:rFonts w:ascii="Arial" w:hAnsi="Arial" w:cs="Arial"/>
           <w:sz w:val="22"/>
         </w:rPr>
-        <w:t xml:space="preserve">Budget Forecast is a simple </w:t>
+        <w:t>Cash Flow</w:t>
       </w:r>
       <w:r>
         <w:rPr>
           <w:rFonts w:ascii="Arial" w:hAnsi="Arial" w:cs="Arial"/>
           <w:sz w:val="22"/>
         </w:rPr>
+        <w:t xml:space="preserve">is a simple </w:t>
+      </w:r>
+      <w:r>
+        <w:rPr>
+          <w:rFonts w:ascii="Arial" w:hAnsi="Arial" w:cs="Arial"/>
+          <w:sz w:val="22"/>
+        </w:rPr>
         <w:t>web app</w:t>
       </w:r>
       <w:r>
@@ -3146,16 +3255,16 @@
           <w:rFonts w:ascii="Arial" w:hAnsi="Arial" w:cs="Arial"/>
         </w:rPr>
       </w:pPr>
-      <w:bookmarkStart w:id="13" w:name="_Toc439994667"/>
-      <w:bookmarkStart w:id="14" w:name="_Toc113291690"/>
+      <w:bookmarkStart w:id="14" w:name="_Toc439994667"/>
+      <w:bookmarkStart w:id="15" w:name="_Toc113291690"/>
       <w:r>
         <w:rPr>
           <w:rFonts w:ascii="Arial" w:hAnsi="Arial" w:cs="Arial"/>
         </w:rPr>
         <w:t>Document Purpose</w:t>
       </w:r>
-      <w:bookmarkEnd w:id="13"/>
       <w:bookmarkEnd w:id="14"/>
+      <w:bookmarkEnd w:id="15"/>
       <w:r>
         <w:rPr>
           <w:rFonts w:ascii="Arial" w:hAnsi="Arial" w:cs="Arial"/>
@@ -3187,7 +3296,13 @@
         <w:rPr>
           <w:i w:val="0"/>
         </w:rPr>
-        <w:t xml:space="preserve"> Budget Forecast </w:t>
+        <w:t xml:space="preserve"> </w:t>
+      </w:r>
+      <w:r>
+        <w:rPr>
+          <w:i w:val="0"/>
+        </w:rPr>
+        <w:t>Cash Flow</w:t>
       </w:r>
       <w:r>
         <w:rPr>
@@ -3227,30 +3342,42 @@
           <w:rFonts w:ascii="Arial" w:hAnsi="Arial" w:cs="Arial"/>
         </w:rPr>
       </w:pPr>
-      <w:bookmarkStart w:id="15" w:name="_Toc439994670"/>
-      <w:bookmarkStart w:id="16" w:name="_Toc113291691"/>
+      <w:bookmarkStart w:id="16" w:name="_Toc439994670"/>
+      <w:bookmarkStart w:id="17" w:name="_Toc113291691"/>
       <w:r>
         <w:rPr>
           <w:rFonts w:ascii="Arial" w:hAnsi="Arial" w:cs="Arial"/>
         </w:rPr>
         <w:t>Product Scope</w:t>
       </w:r>
-      <w:bookmarkEnd w:id="15"/>
       <w:bookmarkEnd w:id="16"/>
-    </w:p>
-    <w:p>
-      <w:pPr>
-        <w:pStyle w:val="template"/>
-        <w:jc w:val="both"/>
-        <w:rPr>
-          <w:i w:val="0"/>
-        </w:rPr>
-      </w:pPr>
-      <w:r>
-        <w:rPr>
-          <w:i w:val="0"/>
-        </w:rPr>
-        <w:t xml:space="preserve">The Budget Forecast system </w:t>
+      <w:bookmarkEnd w:id="17"/>
+    </w:p>
+    <w:p>
+      <w:pPr>
+        <w:pStyle w:val="template"/>
+        <w:jc w:val="both"/>
+        <w:rPr>
+          <w:i w:val="0"/>
+        </w:rPr>
+      </w:pPr>
+      <w:r>
+        <w:rPr>
+          <w:i w:val="0"/>
+        </w:rPr>
+        <w:t xml:space="preserve">The </w:t>
+      </w:r>
+      <w:r>
+        <w:rPr>
+          <w:i w:val="0"/>
+        </w:rPr>
+        <w:t>Cash Flow</w:t>
+      </w:r>
+      <w:r>
+        <w:rPr>
+          <w:i w:val="0"/>
+        </w:rPr>
+        <w:t xml:space="preserve">system </w:t>
       </w:r>
       <w:r>
         <w:rPr>
@@ -3377,22 +3504,22 @@
           <w:rFonts w:ascii="Arial" w:hAnsi="Arial" w:cs="Arial"/>
         </w:rPr>
       </w:pPr>
-      <w:bookmarkStart w:id="17" w:name="_Toc439994669"/>
-      <w:bookmarkStart w:id="18" w:name="_Toc113291692"/>
+      <w:bookmarkStart w:id="18" w:name="_Toc439994669"/>
+      <w:bookmarkStart w:id="19" w:name="_Toc113291692"/>
       <w:r>
         <w:rPr>
           <w:rFonts w:ascii="Arial" w:hAnsi="Arial" w:cs="Arial"/>
         </w:rPr>
         <w:t xml:space="preserve">Intended Audience and </w:t>
       </w:r>
-      <w:bookmarkEnd w:id="17"/>
+      <w:bookmarkEnd w:id="18"/>
       <w:r>
         <w:rPr>
           <w:rFonts w:ascii="Arial" w:hAnsi="Arial" w:cs="Arial"/>
         </w:rPr>
         <w:t>Document Overview</w:t>
       </w:r>
-      <w:bookmarkEnd w:id="18"/>
+      <w:bookmarkEnd w:id="19"/>
     </w:p>
     <w:p>
       <w:pPr>
@@ -3569,15 +3696,15 @@
           <w:rFonts w:ascii="Arial" w:hAnsi="Arial" w:cs="Arial"/>
         </w:rPr>
       </w:pPr>
-      <w:bookmarkStart w:id="19" w:name="_Toc113291693"/>
-      <w:bookmarkStart w:id="20" w:name="_Toc439994668"/>
+      <w:bookmarkStart w:id="20" w:name="_Toc113291693"/>
+      <w:bookmarkStart w:id="21" w:name="_Toc439994668"/>
       <w:r>
         <w:rPr>
           <w:rFonts w:ascii="Arial" w:hAnsi="Arial" w:cs="Arial"/>
         </w:rPr>
         <w:t>Definitions, Acronyms and Abbreviations</w:t>
       </w:r>
-      <w:bookmarkEnd w:id="19"/>
+      <w:bookmarkEnd w:id="20"/>
     </w:p>
     <w:p>
       <w:pPr>
@@ -3620,7 +3747,13 @@
         <w:rPr>
           <w:i w:val="0"/>
         </w:rPr>
-        <w:t xml:space="preserve">roduct – Budget Forecast </w:t>
+        <w:t xml:space="preserve">roduct – </w:t>
+      </w:r>
+      <w:r>
+        <w:rPr>
+          <w:i w:val="0"/>
+        </w:rPr>
+        <w:t>Cash Flow</w:t>
       </w:r>
       <w:r>
         <w:rPr>
@@ -3676,7 +3809,19 @@
         <w:rPr>
           <w:i w:val="0"/>
         </w:rPr>
-        <w:t>Web App – Website Applicatoin</w:t>
+        <w:t>Web App – Website Applicati</w:t>
+      </w:r>
+      <w:r>
+        <w:rPr>
+          <w:i w:val="0"/>
+        </w:rPr>
+        <w:t>o</w:t>
+      </w:r>
+      <w:r>
+        <w:rPr>
+          <w:i w:val="0"/>
+        </w:rPr>
+        <w:t>n</w:t>
       </w:r>
     </w:p>
     <w:p>
@@ -3693,7 +3838,7 @@
           <w:rFonts w:ascii="Arial" w:hAnsi="Arial" w:cs="Arial"/>
         </w:rPr>
       </w:pPr>
-      <w:bookmarkStart w:id="21" w:name="_Toc113291694"/>
+      <w:bookmarkStart w:id="22" w:name="_Toc113291694"/>
       <w:r>
         <w:rPr>
           <w:rFonts w:ascii="Arial" w:hAnsi="Arial" w:cs="Arial"/>
@@ -3701,8 +3846,8 @@
         <w:lastRenderedPageBreak/>
         <w:t>Document Conventions</w:t>
       </w:r>
-      <w:bookmarkEnd w:id="20"/>
       <w:bookmarkEnd w:id="21"/>
+      <w:bookmarkEnd w:id="22"/>
     </w:p>
     <w:p>
       <w:pPr>
@@ -3835,22 +3980,22 @@
           <w:rFonts w:ascii="Arial" w:hAnsi="Arial" w:cs="Arial"/>
         </w:rPr>
       </w:pPr>
-      <w:bookmarkStart w:id="22" w:name="_Toc439994672"/>
-      <w:bookmarkStart w:id="23" w:name="_Toc113291695"/>
+      <w:bookmarkStart w:id="23" w:name="_Toc439994672"/>
+      <w:bookmarkStart w:id="24" w:name="_Toc113291695"/>
       <w:r>
         <w:rPr>
           <w:rFonts w:ascii="Arial" w:hAnsi="Arial" w:cs="Arial"/>
         </w:rPr>
         <w:t>References</w:t>
       </w:r>
-      <w:bookmarkEnd w:id="22"/>
+      <w:bookmarkEnd w:id="23"/>
       <w:r>
         <w:rPr>
           <w:rFonts w:ascii="Arial" w:hAnsi="Arial" w:cs="Arial"/>
         </w:rPr>
         <w:t xml:space="preserve"> and Acknowledgments</w:t>
       </w:r>
-      <w:bookmarkEnd w:id="23"/>
+      <w:bookmarkEnd w:id="24"/>
     </w:p>
     <w:p>
       <w:pPr>
@@ -4069,8 +4214,8 @@
           <w:color w:val="FFFFFF"/>
         </w:rPr>
       </w:pPr>
-      <w:bookmarkStart w:id="24" w:name="_Toc439994673"/>
-      <w:bookmarkStart w:id="25" w:name="_Toc113291696"/>
+      <w:bookmarkStart w:id="25" w:name="_Toc439994673"/>
+      <w:bookmarkStart w:id="26" w:name="_Toc113291696"/>
       <w:r>
         <w:rPr>
           <w:rFonts w:ascii="Arial" w:hAnsi="Arial" w:cs="Arial"/>
@@ -4079,8 +4224,8 @@
         <w:lastRenderedPageBreak/>
         <w:t>Overall Description</w:t>
       </w:r>
-      <w:bookmarkEnd w:id="24"/>
       <w:bookmarkEnd w:id="25"/>
+      <w:bookmarkEnd w:id="26"/>
     </w:p>
     <w:p>
       <w:pPr>
@@ -4089,16 +4234,16 @@
           <w:rFonts w:ascii="Arial" w:hAnsi="Arial" w:cs="Arial"/>
         </w:rPr>
       </w:pPr>
-      <w:bookmarkStart w:id="26" w:name="_Toc439994674"/>
-      <w:bookmarkStart w:id="27" w:name="_Toc113291697"/>
+      <w:bookmarkStart w:id="27" w:name="_Toc439994674"/>
+      <w:bookmarkStart w:id="28" w:name="_Toc113291697"/>
       <w:r>
         <w:rPr>
           <w:rFonts w:ascii="Arial" w:hAnsi="Arial" w:cs="Arial"/>
         </w:rPr>
         <w:t>Product Perspective</w:t>
       </w:r>
-      <w:bookmarkEnd w:id="26"/>
       <w:bookmarkEnd w:id="27"/>
+      <w:bookmarkEnd w:id="28"/>
     </w:p>
     <w:p>
       <w:pPr>
@@ -4228,22 +4373,22 @@
           <w:rFonts w:ascii="Arial" w:hAnsi="Arial" w:cs="Arial"/>
         </w:rPr>
       </w:pPr>
-      <w:bookmarkStart w:id="28" w:name="_Toc439994675"/>
-      <w:bookmarkStart w:id="29" w:name="_Toc113291698"/>
+      <w:bookmarkStart w:id="29" w:name="_Toc439994675"/>
+      <w:bookmarkStart w:id="30" w:name="_Toc113291698"/>
       <w:r>
         <w:rPr>
           <w:rFonts w:ascii="Arial" w:hAnsi="Arial" w:cs="Arial"/>
         </w:rPr>
         <w:t xml:space="preserve">Product </w:t>
       </w:r>
-      <w:bookmarkEnd w:id="28"/>
+      <w:bookmarkEnd w:id="29"/>
       <w:r>
         <w:rPr>
           <w:rFonts w:ascii="Arial" w:hAnsi="Arial" w:cs="Arial"/>
         </w:rPr>
         <w:t>Functionality</w:t>
       </w:r>
-      <w:bookmarkEnd w:id="29"/>
+      <w:bookmarkEnd w:id="30"/>
       <w:r>
         <w:rPr>
           <w:rFonts w:ascii="Arial" w:hAnsi="Arial" w:cs="Arial"/>
@@ -4411,16 +4556,16 @@
           <w:rFonts w:ascii="Arial" w:hAnsi="Arial" w:cs="Arial"/>
         </w:rPr>
       </w:pPr>
-      <w:bookmarkStart w:id="30" w:name="_Toc439994676"/>
-      <w:bookmarkStart w:id="31" w:name="_Toc113291699"/>
+      <w:bookmarkStart w:id="31" w:name="_Toc439994676"/>
+      <w:bookmarkStart w:id="32" w:name="_Toc113291699"/>
       <w:r>
         <w:rPr>
           <w:rFonts w:ascii="Arial" w:hAnsi="Arial" w:cs="Arial"/>
         </w:rPr>
         <w:t>Users and Characteristics</w:t>
       </w:r>
-      <w:bookmarkEnd w:id="30"/>
       <w:bookmarkEnd w:id="31"/>
+      <w:bookmarkEnd w:id="32"/>
     </w:p>
     <w:p>
       <w:pPr>
@@ -4534,16 +4679,16 @@
           <w:rFonts w:ascii="Arial" w:hAnsi="Arial" w:cs="Arial"/>
         </w:rPr>
       </w:pPr>
-      <w:bookmarkStart w:id="32" w:name="_Toc439994677"/>
-      <w:bookmarkStart w:id="33" w:name="_Toc113291700"/>
+      <w:bookmarkStart w:id="33" w:name="_Toc439994677"/>
+      <w:bookmarkStart w:id="34" w:name="_Toc113291700"/>
       <w:r>
         <w:rPr>
           <w:rFonts w:ascii="Arial" w:hAnsi="Arial" w:cs="Arial"/>
         </w:rPr>
         <w:t>Operating Environment</w:t>
       </w:r>
-      <w:bookmarkEnd w:id="32"/>
       <w:bookmarkEnd w:id="33"/>
+      <w:bookmarkEnd w:id="34"/>
     </w:p>
     <w:p>
       <w:pPr>
@@ -4672,16 +4817,16 @@
           <w:rFonts w:ascii="Arial" w:hAnsi="Arial" w:cs="Arial"/>
         </w:rPr>
       </w:pPr>
-      <w:bookmarkStart w:id="34" w:name="_Toc439994678"/>
-      <w:bookmarkStart w:id="35" w:name="_Toc113291701"/>
+      <w:bookmarkStart w:id="35" w:name="_Toc439994678"/>
+      <w:bookmarkStart w:id="36" w:name="_Toc113291701"/>
       <w:r>
         <w:rPr>
           <w:rFonts w:ascii="Arial" w:hAnsi="Arial" w:cs="Arial"/>
         </w:rPr>
         <w:t>Design and Implementation Constraints</w:t>
       </w:r>
-      <w:bookmarkEnd w:id="34"/>
       <w:bookmarkEnd w:id="35"/>
+      <w:bookmarkEnd w:id="36"/>
     </w:p>
     <w:p>
       <w:pPr>
@@ -4705,16 +4850,16 @@
           <w:rFonts w:ascii="Arial" w:hAnsi="Arial" w:cs="Arial"/>
         </w:rPr>
       </w:pPr>
-      <w:bookmarkStart w:id="36" w:name="_Toc439994679"/>
-      <w:bookmarkStart w:id="37" w:name="_Toc113291702"/>
+      <w:bookmarkStart w:id="37" w:name="_Toc439994679"/>
+      <w:bookmarkStart w:id="38" w:name="_Toc113291702"/>
       <w:r>
         <w:rPr>
           <w:rFonts w:ascii="Arial" w:hAnsi="Arial" w:cs="Arial"/>
         </w:rPr>
         <w:t>User Documentation</w:t>
       </w:r>
-      <w:bookmarkEnd w:id="36"/>
       <w:bookmarkEnd w:id="37"/>
+      <w:bookmarkEnd w:id="38"/>
     </w:p>
     <w:p>
       <w:pPr>
@@ -4744,16 +4889,16 @@
           <w:rFonts w:ascii="Arial" w:hAnsi="Arial" w:cs="Arial"/>
         </w:rPr>
       </w:pPr>
-      <w:bookmarkStart w:id="38" w:name="_Toc439994680"/>
-      <w:bookmarkStart w:id="39" w:name="_Toc113291703"/>
+      <w:bookmarkStart w:id="39" w:name="_Toc439994680"/>
+      <w:bookmarkStart w:id="40" w:name="_Toc113291703"/>
       <w:r>
         <w:rPr>
           <w:rFonts w:ascii="Arial" w:hAnsi="Arial" w:cs="Arial"/>
         </w:rPr>
         <w:t>Assumptions and Dependencies</w:t>
       </w:r>
-      <w:bookmarkEnd w:id="38"/>
       <w:bookmarkEnd w:id="39"/>
+      <w:bookmarkEnd w:id="40"/>
     </w:p>
     <w:p>
       <w:pPr>
@@ -4925,8 +5070,8 @@
           <w:color w:val="FFFFFF"/>
         </w:rPr>
       </w:pPr>
-      <w:bookmarkStart w:id="40" w:name="_Toc439994682"/>
-      <w:bookmarkStart w:id="41" w:name="_Toc113291704"/>
+      <w:bookmarkStart w:id="41" w:name="_Toc439994682"/>
+      <w:bookmarkStart w:id="42" w:name="_Toc113291704"/>
       <w:r>
         <w:rPr>
           <w:rFonts w:ascii="Arial" w:hAnsi="Arial" w:cs="Arial"/>
@@ -4934,8 +5079,8 @@
         </w:rPr>
         <w:t>Specific Requirements</w:t>
       </w:r>
-      <w:bookmarkEnd w:id="40"/>
       <w:bookmarkEnd w:id="41"/>
+      <w:bookmarkEnd w:id="42"/>
     </w:p>
     <w:p>
       <w:pPr>
@@ -4944,14 +5089,14 @@
           <w:rFonts w:ascii="Arial" w:hAnsi="Arial" w:cs="Arial"/>
         </w:rPr>
       </w:pPr>
-      <w:bookmarkStart w:id="42" w:name="_Toc113291705"/>
+      <w:bookmarkStart w:id="43" w:name="_Toc113291705"/>
       <w:r>
         <w:rPr>
           <w:rFonts w:ascii="Arial" w:hAnsi="Arial" w:cs="Arial"/>
         </w:rPr>
         <w:t>External Interface Requirements</w:t>
       </w:r>
-      <w:bookmarkEnd w:id="42"/>
+      <w:bookmarkEnd w:id="43"/>
     </w:p>
     <w:p>
       <w:pPr>
@@ -5080,14 +5225,14 @@
           <w:rFonts w:ascii="Arial" w:hAnsi="Arial" w:cs="Arial"/>
         </w:rPr>
       </w:pPr>
-      <w:bookmarkStart w:id="43" w:name="_Toc439994684"/>
+      <w:bookmarkStart w:id="44" w:name="_Toc439994684"/>
       <w:r>
         <w:rPr>
           <w:rFonts w:ascii="Arial" w:hAnsi="Arial" w:cs="Arial"/>
         </w:rPr>
         <w:t>Hardware Interfaces</w:t>
       </w:r>
-      <w:bookmarkEnd w:id="43"/>
+      <w:bookmarkEnd w:id="44"/>
     </w:p>
     <w:p>
       <w:pPr>
@@ -5111,14 +5256,14 @@
           <w:rFonts w:ascii="Arial" w:hAnsi="Arial" w:cs="Arial"/>
         </w:rPr>
       </w:pPr>
-      <w:bookmarkStart w:id="44" w:name="_Toc439994685"/>
+      <w:bookmarkStart w:id="45" w:name="_Toc439994685"/>
       <w:r>
         <w:rPr>
           <w:rFonts w:ascii="Arial" w:hAnsi="Arial" w:cs="Arial"/>
         </w:rPr>
         <w:t>Software Interfaces</w:t>
       </w:r>
-      <w:bookmarkEnd w:id="44"/>
+      <w:bookmarkEnd w:id="45"/>
     </w:p>
     <w:p>
       <w:pPr>
@@ -5154,14 +5299,14 @@
           <w:rFonts w:ascii="Arial" w:hAnsi="Arial" w:cs="Arial"/>
         </w:rPr>
       </w:pPr>
-      <w:bookmarkStart w:id="45" w:name="_Toc439994686"/>
+      <w:bookmarkStart w:id="46" w:name="_Toc439994686"/>
       <w:r>
         <w:rPr>
           <w:rFonts w:ascii="Arial" w:hAnsi="Arial" w:cs="Arial"/>
         </w:rPr>
         <w:t>Communications Interfaces</w:t>
       </w:r>
-      <w:bookmarkEnd w:id="45"/>
+      <w:bookmarkEnd w:id="46"/>
     </w:p>
     <w:p>
       <w:pPr>
@@ -5193,14 +5338,14 @@
           <w:rFonts w:ascii="Arial" w:hAnsi="Arial" w:cs="Arial"/>
         </w:rPr>
       </w:pPr>
-      <w:bookmarkStart w:id="46" w:name="_Toc113291706"/>
+      <w:bookmarkStart w:id="47" w:name="_Toc113291706"/>
       <w:r>
         <w:rPr>
           <w:rFonts w:ascii="Arial" w:hAnsi="Arial" w:cs="Arial"/>
         </w:rPr>
         <w:t>Functional Requirements</w:t>
       </w:r>
-      <w:bookmarkEnd w:id="46"/>
+      <w:bookmarkEnd w:id="47"/>
     </w:p>
     <w:p>
       <w:pPr>
@@ -5212,7 +5357,7 @@
           <w:i w:val="0"/>
         </w:rPr>
       </w:pPr>
-      <w:bookmarkStart w:id="47" w:name="_Toc113291707"/>
+      <w:bookmarkStart w:id="48" w:name="_Toc113291707"/>
       <w:r>
         <w:rPr>
           <w:b/>
@@ -5683,7 +5828,7 @@
         </w:rPr>
         <w:t>ehaviour Requirements</w:t>
       </w:r>
-      <w:bookmarkEnd w:id="47"/>
+      <w:bookmarkEnd w:id="48"/>
     </w:p>
     <w:p>
       <w:pPr>
@@ -5855,8 +6000,6 @@
           <w:rFonts w:ascii="Arial" w:hAnsi="Arial" w:cs="Arial"/>
         </w:rPr>
       </w:pPr>
-      <w:bookmarkStart w:id="48" w:name="_GoBack"/>
-      <w:bookmarkEnd w:id="48"/>
     </w:p>
     <w:p>
       <w:pPr>
@@ -7355,7 +7498,7 @@
 </file>
 
 <file path=word/endnotes.xml><?xml version="1.0" encoding="utf-8"?>
-<w:endnotes xmlns:wpc="http://schemas.microsoft.com/office/word/2010/wordprocessingCanvas" xmlns:mo="http://schemas.microsoft.com/office/mac/office/2008/main" xmlns:mc="http://schemas.openxmlformats.org/markup-compatibility/2006" xmlns:mv="urn:schemas-microsoft-com:mac:vml" xmlns:o="urn:schemas-microsoft-com:office:office" xmlns:r="http://schemas.openxmlformats.org/officeDocument/2006/relationships" xmlns:m="http://schemas.openxmlformats.org/officeDocument/2006/math" xmlns:v="urn:schemas-microsoft-com:vml" xmlns:wp14="http://schemas.microsoft.com/office/word/2010/wordprocessingDrawing" xmlns:wp="http://schemas.openxmlformats.org/drawingml/2006/wordprocessingDrawing" xmlns:w10="urn:schemas-microsoft-com:office:word" xmlns:w="http://schemas.openxmlformats.org/wordprocessingml/2006/main" xmlns:w14="http://schemas.microsoft.com/office/word/2010/wordml" xmlns:w15="http://schemas.microsoft.com/office/word/2012/wordml" xmlns:wpg="http://schemas.microsoft.com/office/word/2010/wordprocessingGroup" xmlns:wpi="http://schemas.microsoft.com/office/word/2010/wordprocessingInk" xmlns:wne="http://schemas.microsoft.com/office/word/2006/wordml" xmlns:wps="http://schemas.microsoft.com/office/word/2010/wordprocessingShape" mc:Ignorable="w14 w15 wp14">
+<w:endnotes xmlns:wpc="http://schemas.microsoft.com/office/word/2010/wordprocessingCanvas" xmlns:cx="http://schemas.microsoft.com/office/drawing/2014/chartex" xmlns:cx1="http://schemas.microsoft.com/office/drawing/2015/9/8/chartex" xmlns:cx2="http://schemas.microsoft.com/office/drawing/2015/10/21/chartex" xmlns:cx3="http://schemas.microsoft.com/office/drawing/2016/5/9/chartex" xmlns:cx4="http://schemas.microsoft.com/office/drawing/2016/5/10/chartex" xmlns:cx5="http://schemas.microsoft.com/office/drawing/2016/5/11/chartex" xmlns:cx6="http://schemas.microsoft.com/office/drawing/2016/5/12/chartex" xmlns:cx7="http://schemas.microsoft.com/office/drawing/2016/5/13/chartex" xmlns:cx8="http://schemas.microsoft.com/office/drawing/2016/5/14/chartex" xmlns:mc="http://schemas.openxmlformats.org/markup-compatibility/2006" xmlns:aink="http://schemas.microsoft.com/office/drawing/2016/ink" xmlns:am3d="http://schemas.microsoft.com/office/drawing/2017/model3d" xmlns:o="urn:schemas-microsoft-com:office:office" xmlns:r="http://schemas.openxmlformats.org/officeDocument/2006/relationships" xmlns:m="http://schemas.openxmlformats.org/officeDocument/2006/math" xmlns:v="urn:schemas-microsoft-com:vml" xmlns:wp14="http://schemas.microsoft.com/office/word/2010/wordprocessingDrawing" xmlns:wp="http://schemas.openxmlformats.org/drawingml/2006/wordprocessingDrawing" xmlns:w10="urn:schemas-microsoft-com:office:word" xmlns:w="http://schemas.openxmlformats.org/wordprocessingml/2006/main" xmlns:w14="http://schemas.microsoft.com/office/word/2010/wordml" xmlns:w15="http://schemas.microsoft.com/office/word/2012/wordml" xmlns:w16cid="http://schemas.microsoft.com/office/word/2016/wordml/cid" xmlns:w16se="http://schemas.microsoft.com/office/word/2015/wordml/symex" xmlns:wpg="http://schemas.microsoft.com/office/word/2010/wordprocessingGroup" xmlns:wpi="http://schemas.microsoft.com/office/word/2010/wordprocessingInk" xmlns:wne="http://schemas.microsoft.com/office/word/2006/wordml" xmlns:wps="http://schemas.microsoft.com/office/word/2010/wordprocessingShape" mc:Ignorable="w14 w15 w16se w16cid wp14">
   <w:endnote w:type="separator" w:id="-1">
     <w:p>
       <w:r>
@@ -7374,7 +7517,7 @@
 </file>
 
 <file path=word/footer1.xml><?xml version="1.0" encoding="utf-8"?>
-<w:ftr xmlns:wpc="http://schemas.microsoft.com/office/word/2010/wordprocessingCanvas" xmlns:mo="http://schemas.microsoft.com/office/mac/office/2008/main" xmlns:mc="http://schemas.openxmlformats.org/markup-compatibility/2006" xmlns:mv="urn:schemas-microsoft-com:mac:vml" xmlns:o="urn:schemas-microsoft-com:office:office" xmlns:r="http://schemas.openxmlformats.org/officeDocument/2006/relationships" xmlns:m="http://schemas.openxmlformats.org/officeDocument/2006/math" xmlns:v="urn:schemas-microsoft-com:vml" xmlns:wp14="http://schemas.microsoft.com/office/word/2010/wordprocessingDrawing" xmlns:wp="http://schemas.openxmlformats.org/drawingml/2006/wordprocessingDrawing" xmlns:w10="urn:schemas-microsoft-com:office:word" xmlns:w="http://schemas.openxmlformats.org/wordprocessingml/2006/main" xmlns:w14="http://schemas.microsoft.com/office/word/2010/wordml" xmlns:w15="http://schemas.microsoft.com/office/word/2012/wordml" xmlns:wpg="http://schemas.microsoft.com/office/word/2010/wordprocessingGroup" xmlns:wpi="http://schemas.microsoft.com/office/word/2010/wordprocessingInk" xmlns:wne="http://schemas.microsoft.com/office/word/2006/wordml" xmlns:wps="http://schemas.microsoft.com/office/word/2010/wordprocessingShape" mc:Ignorable="w14 w15 wp14">
+<w:ftr xmlns:wpc="http://schemas.microsoft.com/office/word/2010/wordprocessingCanvas" xmlns:cx="http://schemas.microsoft.com/office/drawing/2014/chartex" xmlns:cx1="http://schemas.microsoft.com/office/drawing/2015/9/8/chartex" xmlns:cx2="http://schemas.microsoft.com/office/drawing/2015/10/21/chartex" xmlns:cx3="http://schemas.microsoft.com/office/drawing/2016/5/9/chartex" xmlns:cx4="http://schemas.microsoft.com/office/drawing/2016/5/10/chartex" xmlns:cx5="http://schemas.microsoft.com/office/drawing/2016/5/11/chartex" xmlns:cx6="http://schemas.microsoft.com/office/drawing/2016/5/12/chartex" xmlns:cx7="http://schemas.microsoft.com/office/drawing/2016/5/13/chartex" xmlns:cx8="http://schemas.microsoft.com/office/drawing/2016/5/14/chartex" xmlns:mc="http://schemas.openxmlformats.org/markup-compatibility/2006" xmlns:aink="http://schemas.microsoft.com/office/drawing/2016/ink" xmlns:am3d="http://schemas.microsoft.com/office/drawing/2017/model3d" xmlns:o="urn:schemas-microsoft-com:office:office" xmlns:r="http://schemas.openxmlformats.org/officeDocument/2006/relationships" xmlns:m="http://schemas.openxmlformats.org/officeDocument/2006/math" xmlns:v="urn:schemas-microsoft-com:vml" xmlns:wp14="http://schemas.microsoft.com/office/word/2010/wordprocessingDrawing" xmlns:wp="http://schemas.openxmlformats.org/drawingml/2006/wordprocessingDrawing" xmlns:w10="urn:schemas-microsoft-com:office:word" xmlns:w="http://schemas.openxmlformats.org/wordprocessingml/2006/main" xmlns:w14="http://schemas.microsoft.com/office/word/2010/wordml" xmlns:w15="http://schemas.microsoft.com/office/word/2012/wordml" xmlns:w16cid="http://schemas.microsoft.com/office/word/2016/wordml/cid" xmlns:w16se="http://schemas.microsoft.com/office/word/2015/wordml/symex" xmlns:wpg="http://schemas.microsoft.com/office/word/2010/wordprocessingGroup" xmlns:wpi="http://schemas.microsoft.com/office/word/2010/wordprocessingInk" xmlns:wne="http://schemas.microsoft.com/office/word/2006/wordml" xmlns:wps="http://schemas.microsoft.com/office/word/2010/wordprocessingShape" mc:Ignorable="w14 w15 w16se w16cid wp14">
   <w:p>
     <w:pPr>
       <w:pStyle w:val="Footer"/>
@@ -7385,7 +7528,7 @@
 </file>
 
 <file path=word/footnotes.xml><?xml version="1.0" encoding="utf-8"?>
-<w:footnotes xmlns:wpc="http://schemas.microsoft.com/office/word/2010/wordprocessingCanvas" xmlns:mo="http://schemas.microsoft.com/office/mac/office/2008/main" xmlns:mc="http://schemas.openxmlformats.org/markup-compatibility/2006" xmlns:mv="urn:schemas-microsoft-com:mac:vml" xmlns:o="urn:schemas-microsoft-com:office:office" xmlns:r="http://schemas.openxmlformats.org/officeDocument/2006/relationships" xmlns:m="http://schemas.openxmlformats.org/officeDocument/2006/math" xmlns:v="urn:schemas-microsoft-com:vml" xmlns:wp14="http://schemas.microsoft.com/office/word/2010/wordprocessingDrawing" xmlns:wp="http://schemas.openxmlformats.org/drawingml/2006/wordprocessingDrawing" xmlns:w10="urn:schemas-microsoft-com:office:word" xmlns:w="http://schemas.openxmlformats.org/wordprocessingml/2006/main" xmlns:w14="http://schemas.microsoft.com/office/word/2010/wordml" xmlns:w15="http://schemas.microsoft.com/office/word/2012/wordml" xmlns:wpg="http://schemas.microsoft.com/office/word/2010/wordprocessingGroup" xmlns:wpi="http://schemas.microsoft.com/office/word/2010/wordprocessingInk" xmlns:wne="http://schemas.microsoft.com/office/word/2006/wordml" xmlns:wps="http://schemas.microsoft.com/office/word/2010/wordprocessingShape" mc:Ignorable="w14 w15 wp14">
+<w:footnotes xmlns:wpc="http://schemas.microsoft.com/office/word/2010/wordprocessingCanvas" xmlns:cx="http://schemas.microsoft.com/office/drawing/2014/chartex" xmlns:cx1="http://schemas.microsoft.com/office/drawing/2015/9/8/chartex" xmlns:cx2="http://schemas.microsoft.com/office/drawing/2015/10/21/chartex" xmlns:cx3="http://schemas.microsoft.com/office/drawing/2016/5/9/chartex" xmlns:cx4="http://schemas.microsoft.com/office/drawing/2016/5/10/chartex" xmlns:cx5="http://schemas.microsoft.com/office/drawing/2016/5/11/chartex" xmlns:cx6="http://schemas.microsoft.com/office/drawing/2016/5/12/chartex" xmlns:cx7="http://schemas.microsoft.com/office/drawing/2016/5/13/chartex" xmlns:cx8="http://schemas.microsoft.com/office/drawing/2016/5/14/chartex" xmlns:mc="http://schemas.openxmlformats.org/markup-compatibility/2006" xmlns:aink="http://schemas.microsoft.com/office/drawing/2016/ink" xmlns:am3d="http://schemas.microsoft.com/office/drawing/2017/model3d" xmlns:o="urn:schemas-microsoft-com:office:office" xmlns:r="http://schemas.openxmlformats.org/officeDocument/2006/relationships" xmlns:m="http://schemas.openxmlformats.org/officeDocument/2006/math" xmlns:v="urn:schemas-microsoft-com:vml" xmlns:wp14="http://schemas.microsoft.com/office/word/2010/wordprocessingDrawing" xmlns:wp="http://schemas.openxmlformats.org/drawingml/2006/wordprocessingDrawing" xmlns:w10="urn:schemas-microsoft-com:office:word" xmlns:w="http://schemas.openxmlformats.org/wordprocessingml/2006/main" xmlns:w14="http://schemas.microsoft.com/office/word/2010/wordml" xmlns:w15="http://schemas.microsoft.com/office/word/2012/wordml" xmlns:w16cid="http://schemas.microsoft.com/office/word/2016/wordml/cid" xmlns:w16se="http://schemas.microsoft.com/office/word/2015/wordml/symex" xmlns:wpg="http://schemas.microsoft.com/office/word/2010/wordprocessingGroup" xmlns:wpi="http://schemas.microsoft.com/office/word/2010/wordprocessingInk" xmlns:wne="http://schemas.microsoft.com/office/word/2006/wordml" xmlns:wps="http://schemas.microsoft.com/office/word/2010/wordprocessingShape" mc:Ignorable="w14 w15 w16se w16cid wp14">
   <w:footnote w:type="separator" w:id="-1">
     <w:p>
       <w:r>
@@ -7404,7 +7547,7 @@
 </file>
 
 <file path=word/header1.xml><?xml version="1.0" encoding="utf-8"?>
-<w:hdr xmlns:wpc="http://schemas.microsoft.com/office/word/2010/wordprocessingCanvas" xmlns:mo="http://schemas.microsoft.com/office/mac/office/2008/main" xmlns:mc="http://schemas.openxmlformats.org/markup-compatibility/2006" xmlns:mv="urn:schemas-microsoft-com:mac:vml" xmlns:o="urn:schemas-microsoft-com:office:office" xmlns:r="http://schemas.openxmlformats.org/officeDocument/2006/relationships" xmlns:m="http://schemas.openxmlformats.org/officeDocument/2006/math" xmlns:v="urn:schemas-microsoft-com:vml" xmlns:wp14="http://schemas.microsoft.com/office/word/2010/wordprocessingDrawing" xmlns:wp="http://schemas.openxmlformats.org/drawingml/2006/wordprocessingDrawing" xmlns:w10="urn:schemas-microsoft-com:office:word" xmlns:w="http://schemas.openxmlformats.org/wordprocessingml/2006/main" xmlns:w14="http://schemas.microsoft.com/office/word/2010/wordml" xmlns:w15="http://schemas.microsoft.com/office/word/2012/wordml" xmlns:wpg="http://schemas.microsoft.com/office/word/2010/wordprocessingGroup" xmlns:wpi="http://schemas.microsoft.com/office/word/2010/wordprocessingInk" xmlns:wne="http://schemas.microsoft.com/office/word/2006/wordml" xmlns:wps="http://schemas.microsoft.com/office/word/2010/wordprocessingShape" mc:Ignorable="w14 w15 wp14">
+<w:hdr xmlns:wpc="http://schemas.microsoft.com/office/word/2010/wordprocessingCanvas" xmlns:cx="http://schemas.microsoft.com/office/drawing/2014/chartex" xmlns:cx1="http://schemas.microsoft.com/office/drawing/2015/9/8/chartex" xmlns:cx2="http://schemas.microsoft.com/office/drawing/2015/10/21/chartex" xmlns:cx3="http://schemas.microsoft.com/office/drawing/2016/5/9/chartex" xmlns:cx4="http://schemas.microsoft.com/office/drawing/2016/5/10/chartex" xmlns:cx5="http://schemas.microsoft.com/office/drawing/2016/5/11/chartex" xmlns:cx6="http://schemas.microsoft.com/office/drawing/2016/5/12/chartex" xmlns:cx7="http://schemas.microsoft.com/office/drawing/2016/5/13/chartex" xmlns:cx8="http://schemas.microsoft.com/office/drawing/2016/5/14/chartex" xmlns:mc="http://schemas.openxmlformats.org/markup-compatibility/2006" xmlns:aink="http://schemas.microsoft.com/office/drawing/2016/ink" xmlns:am3d="http://schemas.microsoft.com/office/drawing/2017/model3d" xmlns:o="urn:schemas-microsoft-com:office:office" xmlns:r="http://schemas.openxmlformats.org/officeDocument/2006/relationships" xmlns:m="http://schemas.openxmlformats.org/officeDocument/2006/math" xmlns:v="urn:schemas-microsoft-com:vml" xmlns:wp14="http://schemas.microsoft.com/office/word/2010/wordprocessingDrawing" xmlns:wp="http://schemas.openxmlformats.org/drawingml/2006/wordprocessingDrawing" xmlns:w10="urn:schemas-microsoft-com:office:word" xmlns:w="http://schemas.openxmlformats.org/wordprocessingml/2006/main" xmlns:w14="http://schemas.microsoft.com/office/word/2010/wordml" xmlns:w15="http://schemas.microsoft.com/office/word/2012/wordml" xmlns:w16cid="http://schemas.microsoft.com/office/word/2016/wordml/cid" xmlns:w16se="http://schemas.microsoft.com/office/word/2015/wordml/symex" xmlns:wpg="http://schemas.microsoft.com/office/word/2010/wordprocessingGroup" xmlns:wpi="http://schemas.microsoft.com/office/word/2010/wordprocessingInk" xmlns:wne="http://schemas.microsoft.com/office/word/2006/wordml" xmlns:wps="http://schemas.microsoft.com/office/word/2010/wordprocessingShape" mc:Ignorable="w14 w15 w16se w16cid wp14">
   <w:p>
     <w:pPr>
       <w:pStyle w:val="Header"/>
@@ -7455,7 +7598,7 @@
 </file>
 
 <file path=word/header2.xml><?xml version="1.0" encoding="utf-8"?>
-<w:hdr xmlns:wpc="http://schemas.microsoft.com/office/word/2010/wordprocessingCanvas" xmlns:mo="http://schemas.microsoft.com/office/mac/office/2008/main" xmlns:mc="http://schemas.openxmlformats.org/markup-compatibility/2006" xmlns:mv="urn:schemas-microsoft-com:mac:vml" xmlns:o="urn:schemas-microsoft-com:office:office" xmlns:r="http://schemas.openxmlformats.org/officeDocument/2006/relationships" xmlns:m="http://schemas.openxmlformats.org/officeDocument/2006/math" xmlns:v="urn:schemas-microsoft-com:vml" xmlns:wp14="http://schemas.microsoft.com/office/word/2010/wordprocessingDrawing" xmlns:wp="http://schemas.openxmlformats.org/drawingml/2006/wordprocessingDrawing" xmlns:w10="urn:schemas-microsoft-com:office:word" xmlns:w="http://schemas.openxmlformats.org/wordprocessingml/2006/main" xmlns:w14="http://schemas.microsoft.com/office/word/2010/wordml" xmlns:w15="http://schemas.microsoft.com/office/word/2012/wordml" xmlns:wpg="http://schemas.microsoft.com/office/word/2010/wordprocessingGroup" xmlns:wpi="http://schemas.microsoft.com/office/word/2010/wordprocessingInk" xmlns:wne="http://schemas.microsoft.com/office/word/2006/wordml" xmlns:wps="http://schemas.microsoft.com/office/word/2010/wordprocessingShape" mc:Ignorable="w14 w15 wp14">
+<w:hdr xmlns:wpc="http://schemas.microsoft.com/office/word/2010/wordprocessingCanvas" xmlns:cx="http://schemas.microsoft.com/office/drawing/2014/chartex" xmlns:cx1="http://schemas.microsoft.com/office/drawing/2015/9/8/chartex" xmlns:cx2="http://schemas.microsoft.com/office/drawing/2015/10/21/chartex" xmlns:cx3="http://schemas.microsoft.com/office/drawing/2016/5/9/chartex" xmlns:cx4="http://schemas.microsoft.com/office/drawing/2016/5/10/chartex" xmlns:cx5="http://schemas.microsoft.com/office/drawing/2016/5/11/chartex" xmlns:cx6="http://schemas.microsoft.com/office/drawing/2016/5/12/chartex" xmlns:cx7="http://schemas.microsoft.com/office/drawing/2016/5/13/chartex" xmlns:cx8="http://schemas.microsoft.com/office/drawing/2016/5/14/chartex" xmlns:mc="http://schemas.openxmlformats.org/markup-compatibility/2006" xmlns:aink="http://schemas.microsoft.com/office/drawing/2016/ink" xmlns:am3d="http://schemas.microsoft.com/office/drawing/2017/model3d" xmlns:o="urn:schemas-microsoft-com:office:office" xmlns:r="http://schemas.openxmlformats.org/officeDocument/2006/relationships" xmlns:m="http://schemas.openxmlformats.org/officeDocument/2006/math" xmlns:v="urn:schemas-microsoft-com:vml" xmlns:wp14="http://schemas.microsoft.com/office/word/2010/wordprocessingDrawing" xmlns:wp="http://schemas.openxmlformats.org/drawingml/2006/wordprocessingDrawing" xmlns:w10="urn:schemas-microsoft-com:office:word" xmlns:w="http://schemas.openxmlformats.org/wordprocessingml/2006/main" xmlns:w14="http://schemas.microsoft.com/office/word/2010/wordml" xmlns:w15="http://schemas.microsoft.com/office/word/2012/wordml" xmlns:w16cid="http://schemas.microsoft.com/office/word/2016/wordml/cid" xmlns:w16se="http://schemas.microsoft.com/office/word/2015/wordml/symex" xmlns:wpg="http://schemas.microsoft.com/office/word/2010/wordprocessingGroup" xmlns:wpi="http://schemas.microsoft.com/office/word/2010/wordprocessingInk" xmlns:wne="http://schemas.microsoft.com/office/word/2006/wordml" xmlns:wps="http://schemas.microsoft.com/office/word/2010/wordprocessingShape" mc:Ignorable="w14 w15 w16se w16cid wp14">
   <w:p>
     <w:pPr>
       <w:pStyle w:val="Header"/>
@@ -7507,8 +7650,8 @@
 </file>
 
 <file path=word/numbering.xml><?xml version="1.0" encoding="utf-8"?>
-<w:numbering xmlns:wpc="http://schemas.microsoft.com/office/word/2010/wordprocessingCanvas" xmlns:mo="http://schemas.microsoft.com/office/mac/office/2008/main" xmlns:mc="http://schemas.openxmlformats.org/markup-compatibility/2006" xmlns:mv="urn:schemas-microsoft-com:mac:vml" xmlns:o="urn:schemas-microsoft-com:office:office" xmlns:r="http://schemas.openxmlformats.org/officeDocument/2006/relationships" xmlns:m="http://schemas.openxmlformats.org/officeDocument/2006/math" xmlns:v="urn:schemas-microsoft-com:vml" xmlns:wp14="http://schemas.microsoft.com/office/word/2010/wordprocessingDrawing" xmlns:wp="http://schemas.openxmlformats.org/drawingml/2006/wordprocessingDrawing" xmlns:w10="urn:schemas-microsoft-com:office:word" xmlns:w="http://schemas.openxmlformats.org/wordprocessingml/2006/main" xmlns:w14="http://schemas.microsoft.com/office/word/2010/wordml" xmlns:w15="http://schemas.microsoft.com/office/word/2012/wordml" xmlns:wpg="http://schemas.microsoft.com/office/word/2010/wordprocessingGroup" xmlns:wpi="http://schemas.microsoft.com/office/word/2010/wordprocessingInk" xmlns:wne="http://schemas.microsoft.com/office/word/2006/wordml" xmlns:wps="http://schemas.microsoft.com/office/word/2010/wordprocessingShape" mc:Ignorable="w14 w15 wp14">
-  <w:abstractNum w:abstractNumId="0">
+<w:numbering xmlns:wpc="http://schemas.microsoft.com/office/word/2010/wordprocessingCanvas" xmlns:cx="http://schemas.microsoft.com/office/drawing/2014/chartex" xmlns:cx1="http://schemas.microsoft.com/office/drawing/2015/9/8/chartex" xmlns:cx2="http://schemas.microsoft.com/office/drawing/2015/10/21/chartex" xmlns:cx3="http://schemas.microsoft.com/office/drawing/2016/5/9/chartex" xmlns:cx4="http://schemas.microsoft.com/office/drawing/2016/5/10/chartex" xmlns:cx5="http://schemas.microsoft.com/office/drawing/2016/5/11/chartex" xmlns:cx6="http://schemas.microsoft.com/office/drawing/2016/5/12/chartex" xmlns:cx7="http://schemas.microsoft.com/office/drawing/2016/5/13/chartex" xmlns:cx8="http://schemas.microsoft.com/office/drawing/2016/5/14/chartex" xmlns:mc="http://schemas.openxmlformats.org/markup-compatibility/2006" xmlns:aink="http://schemas.microsoft.com/office/drawing/2016/ink" xmlns:am3d="http://schemas.microsoft.com/office/drawing/2017/model3d" xmlns:o="urn:schemas-microsoft-com:office:office" xmlns:r="http://schemas.openxmlformats.org/officeDocument/2006/relationships" xmlns:m="http://schemas.openxmlformats.org/officeDocument/2006/math" xmlns:v="urn:schemas-microsoft-com:vml" xmlns:wp14="http://schemas.microsoft.com/office/word/2010/wordprocessingDrawing" xmlns:wp="http://schemas.openxmlformats.org/drawingml/2006/wordprocessingDrawing" xmlns:w10="urn:schemas-microsoft-com:office:word" xmlns:w="http://schemas.openxmlformats.org/wordprocessingml/2006/main" xmlns:w14="http://schemas.microsoft.com/office/word/2010/wordml" xmlns:w15="http://schemas.microsoft.com/office/word/2012/wordml" xmlns:w16cid="http://schemas.microsoft.com/office/word/2016/wordml/cid" xmlns:w16se="http://schemas.microsoft.com/office/word/2015/wordml/symex" xmlns:wpg="http://schemas.microsoft.com/office/word/2010/wordprocessingGroup" xmlns:wpi="http://schemas.microsoft.com/office/word/2010/wordprocessingInk" xmlns:wne="http://schemas.microsoft.com/office/word/2006/wordml" xmlns:wps="http://schemas.microsoft.com/office/word/2010/wordprocessingShape" mc:Ignorable="w14 w15 w16se w16cid wp14">
+  <w:abstractNum w:abstractNumId="0" w15:restartNumberingAfterBreak="0">
     <w:nsid w:val="FFFFFFFB"/>
     <w:multiLevelType w:val="multilevel"/>
     <w:tmpl w:val="04B0567C"/>
@@ -7638,7 +7781,7 @@
       </w:pPr>
     </w:lvl>
   </w:abstractNum>
-  <w:abstractNum w:abstractNumId="1">
+  <w:abstractNum w:abstractNumId="1" w15:restartNumberingAfterBreak="0">
     <w:nsid w:val="002374A2"/>
     <w:multiLevelType w:val="hybridMultilevel"/>
     <w:tmpl w:val="908CF290"/>
@@ -7751,7 +7894,7 @@
       </w:rPr>
     </w:lvl>
   </w:abstractNum>
-  <w:abstractNum w:abstractNumId="2">
+  <w:abstractNum w:abstractNumId="2" w15:restartNumberingAfterBreak="0">
     <w:nsid w:val="1856587E"/>
     <w:multiLevelType w:val="hybridMultilevel"/>
     <w:tmpl w:val="B6FA2458"/>
@@ -7888,7 +8031,7 @@
       </w:rPr>
     </w:lvl>
   </w:abstractNum>
-  <w:abstractNum w:abstractNumId="3">
+  <w:abstractNum w:abstractNumId="3" w15:restartNumberingAfterBreak="0">
     <w:nsid w:val="1F720676"/>
     <w:multiLevelType w:val="hybridMultilevel"/>
     <w:tmpl w:val="F5CE696C"/>
@@ -8001,7 +8144,7 @@
       </w:rPr>
     </w:lvl>
   </w:abstractNum>
-  <w:abstractNum w:abstractNumId="4">
+  <w:abstractNum w:abstractNumId="4" w15:restartNumberingAfterBreak="0">
     <w:nsid w:val="28754A74"/>
     <w:multiLevelType w:val="multilevel"/>
     <w:tmpl w:val="54BAE08E"/>
@@ -8117,7 +8260,7 @@
       </w:pPr>
     </w:lvl>
   </w:abstractNum>
-  <w:abstractNum w:abstractNumId="5">
+  <w:abstractNum w:abstractNumId="5" w15:restartNumberingAfterBreak="0">
     <w:nsid w:val="2C7A7B30"/>
     <w:multiLevelType w:val="hybridMultilevel"/>
     <w:tmpl w:val="BC629332"/>
@@ -8206,7 +8349,7 @@
       </w:pPr>
     </w:lvl>
   </w:abstractNum>
-  <w:abstractNum w:abstractNumId="6">
+  <w:abstractNum w:abstractNumId="6" w15:restartNumberingAfterBreak="0">
     <w:nsid w:val="2DA71206"/>
     <w:multiLevelType w:val="multilevel"/>
     <w:tmpl w:val="D8BC5BE2"/>
@@ -8274,7 +8417,7 @@
       <w:lvlJc w:val="left"/>
     </w:lvl>
   </w:abstractNum>
-  <w:abstractNum w:abstractNumId="7">
+  <w:abstractNum w:abstractNumId="7" w15:restartNumberingAfterBreak="0">
     <w:nsid w:val="30474ADC"/>
     <w:multiLevelType w:val="hybridMultilevel"/>
     <w:tmpl w:val="42C6F700"/>
@@ -8387,7 +8530,7 @@
       </w:rPr>
     </w:lvl>
   </w:abstractNum>
-  <w:abstractNum w:abstractNumId="8">
+  <w:abstractNum w:abstractNumId="8" w15:restartNumberingAfterBreak="0">
     <w:nsid w:val="3BB24A6B"/>
     <w:multiLevelType w:val="hybridMultilevel"/>
     <w:tmpl w:val="491285D0"/>
@@ -8500,7 +8643,7 @@
       </w:rPr>
     </w:lvl>
   </w:abstractNum>
-  <w:abstractNum w:abstractNumId="9">
+  <w:abstractNum w:abstractNumId="9" w15:restartNumberingAfterBreak="0">
     <w:nsid w:val="3F3D42D6"/>
     <w:multiLevelType w:val="hybridMultilevel"/>
     <w:tmpl w:val="94483810"/>
@@ -8613,7 +8756,7 @@
       </w:rPr>
     </w:lvl>
   </w:abstractNum>
-  <w:abstractNum w:abstractNumId="10">
+  <w:abstractNum w:abstractNumId="10" w15:restartNumberingAfterBreak="0">
     <w:nsid w:val="40ED789E"/>
     <w:multiLevelType w:val="hybridMultilevel"/>
     <w:tmpl w:val="0EB0C41E"/>
@@ -8726,7 +8869,7 @@
       </w:rPr>
     </w:lvl>
   </w:abstractNum>
-  <w:abstractNum w:abstractNumId="11">
+  <w:abstractNum w:abstractNumId="11" w15:restartNumberingAfterBreak="0">
     <w:nsid w:val="60155428"/>
     <w:multiLevelType w:val="hybridMultilevel"/>
     <w:tmpl w:val="90D6E608"/>
@@ -8839,7 +8982,7 @@
       </w:rPr>
     </w:lvl>
   </w:abstractNum>
-  <w:abstractNum w:abstractNumId="12">
+  <w:abstractNum w:abstractNumId="12" w15:restartNumberingAfterBreak="0">
     <w:nsid w:val="6CA7066F"/>
     <w:multiLevelType w:val="hybridMultilevel"/>
     <w:tmpl w:val="09C29592"/>
@@ -8928,7 +9071,7 @@
       </w:pPr>
     </w:lvl>
   </w:abstractNum>
-  <w:abstractNum w:abstractNumId="13">
+  <w:abstractNum w:abstractNumId="13" w15:restartNumberingAfterBreak="0">
     <w:nsid w:val="72AD154C"/>
     <w:multiLevelType w:val="hybridMultilevel"/>
     <w:tmpl w:val="8EB4240C"/>
@@ -9087,7 +9230,7 @@
 </file>
 
 <file path=word/styles.xml><?xml version="1.0" encoding="utf-8"?>
-<w:styles xmlns:mc="http://schemas.openxmlformats.org/markup-compatibility/2006" xmlns:r="http://schemas.openxmlformats.org/officeDocument/2006/relationships" xmlns:w="http://schemas.openxmlformats.org/wordprocessingml/2006/main" xmlns:w14="http://schemas.microsoft.com/office/word/2010/wordml" xmlns:w15="http://schemas.microsoft.com/office/word/2012/wordml" mc:Ignorable="w14 w15">
+<w:styles xmlns:mc="http://schemas.openxmlformats.org/markup-compatibility/2006" xmlns:r="http://schemas.openxmlformats.org/officeDocument/2006/relationships" xmlns:w="http://schemas.openxmlformats.org/wordprocessingml/2006/main" xmlns:w14="http://schemas.microsoft.com/office/word/2010/wordml" xmlns:w15="http://schemas.microsoft.com/office/word/2012/wordml" xmlns:w16cid="http://schemas.microsoft.com/office/word/2016/wordml/cid" xmlns:w16se="http://schemas.microsoft.com/office/word/2015/wordml/symex" mc:Ignorable="w14 w15 w16se w16cid">
   <w:docDefaults>
     <w:rPrDefault>
       <w:rPr>
@@ -9097,7 +9240,7 @@
     </w:rPrDefault>
     <w:pPrDefault/>
   </w:docDefaults>
-  <w:latentStyles w:defLockedState="0" w:defUIPriority="99" w:defSemiHidden="0" w:defUnhideWhenUsed="0" w:defQFormat="0" w:count="382">
+  <w:latentStyles w:defLockedState="0" w:defUIPriority="99" w:defSemiHidden="0" w:defUnhideWhenUsed="0" w:defQFormat="0" w:count="375">
     <w:lsdException w:name="Normal" w:uiPriority="0" w:qFormat="1"/>
     <w:lsdException w:name="heading 1" w:uiPriority="9" w:qFormat="1"/>
     <w:lsdException w:name="heading 2" w:uiPriority="9" w:qFormat="1"/>

</xml_diff>